<commit_message>
sk ka commnd for move
</commit_message>
<xml_diff>
--- a/sk.docx
+++ b/sk.docx
@@ -4,36 +4,12 @@
   <w:body>
     <w:p>
       <w:r>
-        <w:t xml:space="preserve">Git </w:t>
-      </w:r>
-      <w:proofErr w:type="spellStart"/>
-      <w:r>
-        <w:t>config</w:t>
-      </w:r>
-      <w:proofErr w:type="spellEnd"/>
-      <w:r>
-        <w:t xml:space="preserve"> –global user.name “shashank”</w:t>
-      </w:r>
-    </w:p>
-    <w:p>
-      <w:r>
-        <w:t xml:space="preserve">Git </w:t>
-      </w:r>
-      <w:proofErr w:type="spellStart"/>
-      <w:r>
-        <w:t>config</w:t>
-      </w:r>
-      <w:proofErr w:type="spellEnd"/>
-      <w:r>
-        <w:t xml:space="preserve"> –global </w:t>
-      </w:r>
-      <w:proofErr w:type="spellStart"/>
-      <w:r>
-        <w:t>user.email</w:t>
-      </w:r>
-      <w:proofErr w:type="spellEnd"/>
-      <w:r>
-        <w:t xml:space="preserve"> </w:t>
+        <w:t>Git config –global user.name “shashank”</w:t>
+      </w:r>
+    </w:p>
+    <w:p>
+      <w:r>
+        <w:t xml:space="preserve">Git config –global user.email </w:t>
       </w:r>
       <w:hyperlink r:id="rId4" w:history="1">
         <w:r>
@@ -46,15 +22,7 @@
     </w:p>
     <w:p>
       <w:r>
-        <w:t xml:space="preserve">Git </w:t>
-      </w:r>
-      <w:proofErr w:type="spellStart"/>
-      <w:r>
-        <w:t>config</w:t>
-      </w:r>
-      <w:proofErr w:type="spellEnd"/>
-      <w:r>
-        <w:t xml:space="preserve"> –list</w:t>
+        <w:t>Git config –list</w:t>
       </w:r>
     </w:p>
     <w:p>
@@ -64,13 +32,8 @@
     </w:p>
     <w:p>
       <w:r>
-        <w:t xml:space="preserve">Git </w:t>
-      </w:r>
-      <w:proofErr w:type="spellStart"/>
-      <w:r>
-        <w:t>init</w:t>
-      </w:r>
-      <w:proofErr w:type="spellEnd"/>
+        <w:t>Git init</w:t>
+      </w:r>
     </w:p>
     <w:p>
       <w:r>
@@ -79,15 +42,7 @@
     </w:p>
     <w:p>
       <w:r>
-        <w:t>Git commit –m “</w:t>
-      </w:r>
-      <w:proofErr w:type="spellStart"/>
-      <w:r>
-        <w:t>fisrt</w:t>
-      </w:r>
-      <w:proofErr w:type="spellEnd"/>
-      <w:r>
-        <w:t>”</w:t>
+        <w:t>Git commit –m “fisrt”</w:t>
       </w:r>
     </w:p>
     <w:p>
@@ -102,57 +57,48 @@
     </w:p>
     <w:p>
       <w:r>
-        <w:t xml:space="preserve">Git </w:t>
-      </w:r>
-      <w:proofErr w:type="spellStart"/>
-      <w:r>
-        <w:t>rm</w:t>
-      </w:r>
-      <w:proofErr w:type="spellEnd"/>
-      <w:r>
-        <w:t xml:space="preserve"> –</w:t>
-      </w:r>
-      <w:proofErr w:type="spellStart"/>
-      <w:proofErr w:type="gramStart"/>
-      <w:r>
-        <w:t>rf</w:t>
-      </w:r>
-      <w:proofErr w:type="spellEnd"/>
-      <w:proofErr w:type="gramEnd"/>
-      <w:r>
-        <w:t xml:space="preserve"> .git</w:t>
-      </w:r>
-    </w:p>
-    <w:p>
-      <w:r>
-        <w:t>Git clone ‘</w:t>
-      </w:r>
-      <w:proofErr w:type="spellStart"/>
-      <w:r>
-        <w:t>link’name</w:t>
-      </w:r>
-      <w:proofErr w:type="spellEnd"/>
-    </w:p>
-    <w:p>
-      <w:r>
-        <w:t xml:space="preserve">Touch </w:t>
-      </w:r>
-      <w:proofErr w:type="spellStart"/>
-      <w:r>
-        <w:t>gitignore</w:t>
-      </w:r>
-      <w:proofErr w:type="spellEnd"/>
-    </w:p>
-    <w:p>
-      <w:proofErr w:type="gramStart"/>
+        <w:t>Git rm –rf .git</w:t>
+      </w:r>
+    </w:p>
+    <w:p>
+      <w:r>
+        <w:t>Git clone ‘link’name</w:t>
+      </w:r>
+    </w:p>
+    <w:p>
+      <w:r>
+        <w:t>Touch gitignore</w:t>
+      </w:r>
+    </w:p>
+    <w:p>
       <w:r>
         <w:t>Touch  erroe.log</w:t>
       </w:r>
-      <w:proofErr w:type="gramEnd"/>
     </w:p>
     <w:p>
       <w:r>
         <w:t>Git diff</w:t>
+      </w:r>
+    </w:p>
+    <w:p>
+      <w:r>
+        <w:t xml:space="preserve">Git diff </w:t>
+      </w:r>
+      <w:r>
+        <w:t>–</w:t>
+      </w:r>
+      <w:r>
+        <w:t xml:space="preserve"> staged</w:t>
+      </w:r>
+    </w:p>
+    <w:p>
+      <w:r>
+        <w:t>Mv first.txt sk.txt</w:t>
+      </w:r>
+    </w:p>
+    <w:p>
+      <w:r>
+        <w:t>Rm frst.txt</w:t>
       </w:r>
       <w:bookmarkStart w:id="0" w:name="_GoBack"/>
       <w:bookmarkEnd w:id="0"/>

</xml_diff>